<commit_message>
Finished documentation, deleted redundant lines of code and some useless comments.
</commit_message>
<xml_diff>
--- a/Turcu Gabriel - Mobile Computing.docx
+++ b/Turcu Gabriel - Mobile Computing.docx
@@ -54,14 +54,28 @@
           <w:b/>
           <w:sz w:val="32"/>
         </w:rPr>
-        <w:t xml:space="preserve">Student </w:t>
-      </w:r>
-      <w:proofErr w:type="spellStart"/>
+        <w:t>Student</w:t>
+      </w:r>
       <w:r>
         <w:rPr>
           <w:b/>
           <w:sz w:val="32"/>
         </w:rPr>
+        <w:t>:</w:t>
+      </w:r>
+      <w:r>
+        <w:rPr>
+          <w:b/>
+          <w:sz w:val="32"/>
+        </w:rPr>
+        <w:t xml:space="preserve"> </w:t>
+      </w:r>
+      <w:proofErr w:type="spellStart"/>
+      <w:r>
+        <w:rPr>
+          <w:b/>
+          <w:sz w:val="32"/>
+        </w:rPr>
         <w:t>Turcu</w:t>
       </w:r>
       <w:proofErr w:type="spellEnd"/>
@@ -109,7 +123,13 @@
         </w:numPr>
       </w:pPr>
       <w:r>
-        <w:t xml:space="preserve">The project is a relatively simple Android app that includes all or most of the required features but whose features don’t necessarily have anything to do with each other because I wasn’t able to come up with something that actually combines all of them into something that makes sense, hence the name </w:t>
+        <w:t>The project is a relatively simple A</w:t>
+      </w:r>
+      <w:r>
+        <w:t>ndroid app that includes all but one</w:t>
+      </w:r>
+      <w:r>
+        <w:t xml:space="preserve"> of the required features but whose features don’t necessarily have anything to do with each other because I wasn’t able to come up with something that actually combines all of them into something that makes sense, hence the name </w:t>
       </w:r>
       <w:proofErr w:type="spellStart"/>
       <w:r>
@@ -263,8 +283,6 @@
           </wp:inline>
         </w:drawing>
       </w:r>
-      <w:bookmarkStart w:id="0" w:name="_GoBack"/>
-      <w:bookmarkEnd w:id="0"/>
     </w:p>
     <w:p>
       <w:pPr>
@@ -277,6 +295,9 @@
       <w:r>
         <w:lastRenderedPageBreak/>
         <w:t>Server side functionality</w:t>
+      </w:r>
+      <w:r>
+        <w:t>:</w:t>
       </w:r>
     </w:p>
     <w:p>
@@ -323,12 +344,82 @@
           <w:rPr>
             <w:rStyle w:val="Hyperlink"/>
           </w:rPr>
-          <w:t>http://f</w:t>
+          <w:t>https://github.com/MickeyGT/Mobile-Computing---A4S2/blob/master/MC/app/src/main/java/com/example/mc/AccelerometerActivity.java</w:t>
         </w:r>
       </w:hyperlink>
+    </w:p>
+    <w:p>
+      <w:pPr>
+        <w:pStyle w:val="ListParagraph"/>
+        <w:numPr>
+          <w:ilvl w:val="1"/>
+          <w:numId w:val="1"/>
+        </w:numPr>
+      </w:pPr>
+      <w:r>
+        <w:t>We are going to showcase the accelerometer functionality in our app by displaying the information retrieved from the accelerometer sensor in an activity.</w:t>
+      </w:r>
+    </w:p>
+    <w:p>
+      <w:pPr>
+        <w:pStyle w:val="ListParagraph"/>
+        <w:numPr>
+          <w:ilvl w:val="1"/>
+          <w:numId w:val="1"/>
+        </w:numPr>
+      </w:pPr>
+      <w:r>
+        <w:t xml:space="preserve">In order to access the information from the accelerometer, we need to create a </w:t>
+      </w:r>
+      <w:proofErr w:type="spellStart"/>
+      <w:r>
+        <w:rPr>
+          <w:b/>
+        </w:rPr>
+        <w:t>SensorManager</w:t>
+      </w:r>
+      <w:proofErr w:type="spellEnd"/>
+      <w:r>
+        <w:t xml:space="preserve"> and </w:t>
+      </w:r>
+      <w:r>
+        <w:rPr>
+          <w:b/>
+        </w:rPr>
+        <w:t>Sensor</w:t>
+      </w:r>
+      <w:r>
+        <w:t xml:space="preserve"> object and register a listener that will use a </w:t>
+      </w:r>
+      <w:r>
+        <w:rPr>
+          <w:b/>
+        </w:rPr>
+        <w:t>broadcast</w:t>
+      </w:r>
       <w:r>
         <w:t xml:space="preserve"> </w:t>
       </w:r>
+      <w:r>
+        <w:rPr>
+          <w:b/>
+        </w:rPr>
+        <w:t>receiver</w:t>
+      </w:r>
+      <w:r>
+        <w:t xml:space="preserve"> to listen for changes in the values reported by the accelerometer, we do this in the </w:t>
+      </w:r>
+      <w:proofErr w:type="spellStart"/>
+      <w:r>
+        <w:rPr>
+          <w:b/>
+        </w:rPr>
+        <w:t>onCreate</w:t>
+      </w:r>
+      <w:proofErr w:type="spellEnd"/>
+      <w:r>
+        <w:t xml:space="preserve"> function of the activity.</w:t>
+      </w:r>
     </w:p>
     <w:p>
       <w:pPr>
@@ -339,7 +430,32 @@
         </w:numPr>
       </w:pPr>
       <w:r>
-        <w:t>We are going to showcase the accelerometer functionality in our app by displaying the information retrieved from the accelerometer sensor in an activity.</w:t>
+        <w:t>Now that we have a listener registered, we need to have a function that will react accordingly to the changes in values.</w:t>
+      </w:r>
+      <w:r>
+        <w:t xml:space="preserve"> This will be the </w:t>
+      </w:r>
+      <w:proofErr w:type="spellStart"/>
+      <w:r>
+        <w:rPr>
+          <w:b/>
+        </w:rPr>
+        <w:t>onSensorChanged</w:t>
+      </w:r>
+      <w:proofErr w:type="spellEnd"/>
+      <w:r>
+        <w:t xml:space="preserve"> function that will be automatically called every time the sensor has any change to report. In this function, we can modify the </w:t>
+      </w:r>
+      <w:proofErr w:type="spellStart"/>
+      <w:r>
+        <w:rPr>
+          <w:b/>
+        </w:rPr>
+        <w:t>textViews</w:t>
+      </w:r>
+      <w:proofErr w:type="spellEnd"/>
+      <w:r>
+        <w:t xml:space="preserve"> that display the X, Y, Z axis of our accelerometer.</w:t>
       </w:r>
     </w:p>
     <w:p>
@@ -351,56 +467,57 @@
         </w:numPr>
       </w:pPr>
       <w:r>
-        <w:t xml:space="preserve">In order to access the information from the accelerometer, we need to create a </w:t>
-      </w:r>
-      <w:proofErr w:type="spellStart"/>
-      <w:r>
-        <w:rPr>
-          <w:b/>
-        </w:rPr>
-        <w:t>SensorManager</w:t>
-      </w:r>
-      <w:proofErr w:type="spellEnd"/>
-      <w:r>
-        <w:t xml:space="preserve"> and </w:t>
-      </w:r>
-      <w:r>
-        <w:rPr>
-          <w:b/>
-        </w:rPr>
-        <w:t>Sensor</w:t>
-      </w:r>
-      <w:r>
-        <w:t xml:space="preserve"> object and register a listener that will use a </w:t>
-      </w:r>
-      <w:r>
-        <w:rPr>
-          <w:b/>
-        </w:rPr>
-        <w:t>broadcast</w:t>
-      </w:r>
-      <w:r>
-        <w:t xml:space="preserve"> </w:t>
-      </w:r>
-      <w:r>
-        <w:rPr>
-          <w:b/>
-        </w:rPr>
-        <w:t>receiver</w:t>
-      </w:r>
-      <w:r>
-        <w:t xml:space="preserve"> to listen for changes in the values reported by the accelerometer, we do this in the </w:t>
-      </w:r>
-      <w:proofErr w:type="spellStart"/>
-      <w:r>
-        <w:rPr>
-          <w:b/>
-        </w:rPr>
-        <w:t>onCreate</w:t>
-      </w:r>
-      <w:proofErr w:type="spellEnd"/>
-      <w:r>
-        <w:t xml:space="preserve"> function of the activity.</w:t>
+        <w:rPr>
+          <w:noProof/>
+        </w:rPr>
+        <w:drawing>
+          <wp:inline distT="0" distB="0" distL="0" distR="0">
+            <wp:extent cx="1754994" cy="3607649"/>
+            <wp:effectExtent l="0" t="0" r="0" b="0"/>
+            <wp:docPr id="2" name="Picture 2" descr="C:\Users\Visiting\Desktop\android ss\Screenshot_20190406-214642_Mobile Computing.jpg"/>
+            <wp:cNvGraphicFramePr>
+              <a:graphicFrameLocks xmlns:a="http://schemas.openxmlformats.org/drawingml/2006/main" noChangeAspect="1"/>
+            </wp:cNvGraphicFramePr>
+            <a:graphic xmlns:a="http://schemas.openxmlformats.org/drawingml/2006/main">
+              <a:graphicData uri="http://schemas.openxmlformats.org/drawingml/2006/picture">
+                <pic:pic xmlns:pic="http://schemas.openxmlformats.org/drawingml/2006/picture">
+                  <pic:nvPicPr>
+                    <pic:cNvPr id="0" name="Picture 3" descr="C:\Users\Visiting\Desktop\android ss\Screenshot_20190406-214642_Mobile Computing.jpg"/>
+                    <pic:cNvPicPr>
+                      <a:picLocks noChangeAspect="1" noChangeArrowheads="1"/>
+                    </pic:cNvPicPr>
+                  </pic:nvPicPr>
+                  <pic:blipFill>
+                    <a:blip r:embed="rId7" cstate="print">
+                      <a:extLst>
+                        <a:ext uri="{28A0092B-C50C-407E-A947-70E740481C1C}">
+                          <a14:useLocalDpi xmlns:a14="http://schemas.microsoft.com/office/drawing/2010/main" val="0"/>
+                        </a:ext>
+                      </a:extLst>
+                    </a:blip>
+                    <a:srcRect/>
+                    <a:stretch>
+                      <a:fillRect/>
+                    </a:stretch>
+                  </pic:blipFill>
+                  <pic:spPr bwMode="auto">
+                    <a:xfrm>
+                      <a:off x="0" y="0"/>
+                      <a:ext cx="1758680" cy="3615226"/>
+                    </a:xfrm>
+                    <a:prstGeom prst="rect">
+                      <a:avLst/>
+                    </a:prstGeom>
+                    <a:noFill/>
+                    <a:ln>
+                      <a:noFill/>
+                    </a:ln>
+                  </pic:spPr>
+                </pic:pic>
+              </a:graphicData>
+            </a:graphic>
+          </wp:inline>
+        </w:drawing>
       </w:r>
     </w:p>
     <w:p>
@@ -412,43 +529,6 @@
         </w:numPr>
       </w:pPr>
       <w:r>
-        <w:t>Now that we have a listener registered, we need to have a function that will react accordingly to the changes in values.</w:t>
-      </w:r>
-      <w:r>
-        <w:t xml:space="preserve"> This will be the </w:t>
-      </w:r>
-      <w:proofErr w:type="spellStart"/>
-      <w:r>
-        <w:rPr>
-          <w:b/>
-        </w:rPr>
-        <w:t>onSensorChanged</w:t>
-      </w:r>
-      <w:proofErr w:type="spellEnd"/>
-      <w:r>
-        <w:t xml:space="preserve"> function that will be automatically called every time the sensor has any change to report. In this function, we can modify the </w:t>
-      </w:r>
-      <w:proofErr w:type="spellStart"/>
-      <w:r>
-        <w:rPr>
-          <w:b/>
-        </w:rPr>
-        <w:t>textViews</w:t>
-      </w:r>
-      <w:proofErr w:type="spellEnd"/>
-      <w:r>
-        <w:t xml:space="preserve"> that display the X, Y, Z axis of our accelerometer.</w:t>
-      </w:r>
-    </w:p>
-    <w:p>
-      <w:pPr>
-        <w:pStyle w:val="ListParagraph"/>
-        <w:numPr>
-          <w:ilvl w:val="1"/>
-          <w:numId w:val="1"/>
-        </w:numPr>
-      </w:pPr>
-      <w:r>
         <w:t xml:space="preserve">One thing that we should also do is make sure to </w:t>
       </w:r>
       <w:r>
@@ -527,280 +607,99 @@
       <w:proofErr w:type="spellEnd"/>
       <w:r>
         <w:t xml:space="preserve">: </w:t>
-      </w:r>
-      <w:hyperlink r:id="rId7" w:history="1">
-        <w:r>
-          <w:rPr>
-            <w:rStyle w:val="Hyperlink"/>
-          </w:rPr>
-          <w:t>http://c</w:t>
-        </w:r>
-      </w:hyperlink>
-    </w:p>
-    <w:p>
-      <w:pPr>
-        <w:pStyle w:val="ListParagraph"/>
-        <w:numPr>
-          <w:ilvl w:val="1"/>
-          <w:numId w:val="2"/>
-        </w:numPr>
-      </w:pPr>
-      <w:r>
-        <w:t>We are going to showcase the camera’s functionality in our app by allowing the user to take a picture using the onboard camera that will be saved to their device.</w:t>
-      </w:r>
-    </w:p>
-    <w:p>
-      <w:pPr>
-        <w:pStyle w:val="ListParagraph"/>
-        <w:numPr>
-          <w:ilvl w:val="1"/>
-          <w:numId w:val="2"/>
-        </w:numPr>
-      </w:pPr>
-      <w:r>
-        <w:t xml:space="preserve">In order to take a picture and save it to the device, we first need </w:t>
-      </w:r>
-      <w:r>
-        <w:rPr>
-          <w:b/>
-        </w:rPr>
-        <w:t>permissions</w:t>
-      </w:r>
-      <w:r>
-        <w:t xml:space="preserve"> from the user to access the </w:t>
-      </w:r>
-      <w:r>
-        <w:rPr>
-          <w:b/>
-        </w:rPr>
-        <w:t>camera</w:t>
-      </w:r>
-      <w:r>
-        <w:t xml:space="preserve"> and to </w:t>
-      </w:r>
-      <w:r>
-        <w:rPr>
-          <w:b/>
-        </w:rPr>
-        <w:t>read</w:t>
-      </w:r>
-      <w:r>
-        <w:t xml:space="preserve"> and </w:t>
-      </w:r>
-      <w:r>
-        <w:rPr>
-          <w:b/>
-        </w:rPr>
-        <w:t>write</w:t>
-      </w:r>
-      <w:r>
-        <w:t xml:space="preserve"> files to the phone’s internal storage. In order to do this, we have to add a couple of lines in the </w:t>
-      </w:r>
-      <w:proofErr w:type="spellStart"/>
-      <w:r>
-        <w:rPr>
-          <w:b/>
-        </w:rPr>
-        <w:t>AndroidManifest</w:t>
-      </w:r>
-      <w:proofErr w:type="spellEnd"/>
-      <w:r>
-        <w:rPr>
-          <w:b/>
-        </w:rPr>
-        <w:t xml:space="preserve"> </w:t>
-      </w:r>
-      <w:r>
-        <w:t xml:space="preserve">about using the camera feature and requesting the read and write permissions. </w:t>
       </w:r>
       <w:hyperlink r:id="rId8" w:history="1">
         <w:r>
           <w:rPr>
             <w:rStyle w:val="Hyperlink"/>
           </w:rPr>
-          <w:t>http://s</w:t>
+          <w:t>https://github.com/MickeyGT/Mobile-Computing---A4S2/blob/master/MC/app/src/main/java/com/example/mc/CameraActivity.java</w:t>
         </w:r>
       </w:hyperlink>
-      <w:r>
+    </w:p>
+    <w:p>
+      <w:pPr>
+        <w:pStyle w:val="ListParagraph"/>
+        <w:numPr>
+          <w:ilvl w:val="1"/>
+          <w:numId w:val="2"/>
+        </w:numPr>
+      </w:pPr>
+      <w:r>
+        <w:lastRenderedPageBreak/>
+        <w:t>We are going to showcase the camera’s functionality in our app by allowing the user to take a picture using the onboard camera that will be saved to their device.</w:t>
+      </w:r>
+    </w:p>
+    <w:p>
+      <w:pPr>
+        <w:pStyle w:val="ListParagraph"/>
+        <w:numPr>
+          <w:ilvl w:val="1"/>
+          <w:numId w:val="2"/>
+        </w:numPr>
+      </w:pPr>
+      <w:r>
+        <w:t xml:space="preserve">In order to take a picture and save it to the device, we first need </w:t>
+      </w:r>
+      <w:r>
+        <w:rPr>
+          <w:b/>
+        </w:rPr>
+        <w:t>permissions</w:t>
+      </w:r>
+      <w:r>
+        <w:t xml:space="preserve"> from the user to access the </w:t>
+      </w:r>
+      <w:r>
+        <w:rPr>
+          <w:b/>
+        </w:rPr>
+        <w:t>camera</w:t>
+      </w:r>
+      <w:r>
+        <w:t xml:space="preserve"> and to </w:t>
+      </w:r>
+      <w:r>
+        <w:rPr>
+          <w:b/>
+        </w:rPr>
+        <w:t>read</w:t>
+      </w:r>
+      <w:r>
+        <w:t xml:space="preserve"> and </w:t>
+      </w:r>
+      <w:r>
+        <w:rPr>
+          <w:b/>
+        </w:rPr>
+        <w:t>write</w:t>
+      </w:r>
+      <w:r>
+        <w:t xml:space="preserve"> files to the phone’s internal storage. In order to do this, we have to add a couple of lines in the </w:t>
+      </w:r>
+      <w:proofErr w:type="spellStart"/>
+      <w:r>
+        <w:rPr>
+          <w:b/>
+        </w:rPr>
+        <w:t>AndroidManifest</w:t>
+      </w:r>
+      <w:proofErr w:type="spellEnd"/>
+      <w:r>
+        <w:rPr>
+          <w:b/>
+        </w:rPr>
         <w:t xml:space="preserve"> </w:t>
       </w:r>
-    </w:p>
-    <w:p>
-      <w:pPr>
-        <w:pStyle w:val="ListParagraph"/>
-        <w:numPr>
-          <w:ilvl w:val="1"/>
-          <w:numId w:val="2"/>
-        </w:numPr>
-      </w:pPr>
-      <w:r>
-        <w:t xml:space="preserve">Now, we when the user enters the </w:t>
-      </w:r>
-      <w:proofErr w:type="spellStart"/>
-      <w:r>
-        <w:rPr>
-          <w:b/>
-        </w:rPr>
-        <w:t>CameraActivity</w:t>
-      </w:r>
-      <w:proofErr w:type="spellEnd"/>
-      <w:r>
-        <w:t>, we want the camera module to open so that they could procee</w:t>
-      </w:r>
-      <w:r>
-        <w:t xml:space="preserve">d with taking a picture which would then be saved on their device. In order to accomplish this, in the </w:t>
-      </w:r>
-      <w:proofErr w:type="spellStart"/>
-      <w:r>
-        <w:rPr>
-          <w:b/>
-        </w:rPr>
-        <w:t>onCreate</w:t>
-      </w:r>
-      <w:proofErr w:type="spellEnd"/>
-      <w:r>
-        <w:t xml:space="preserve"> function of the activity, w</w:t>
-      </w:r>
-      <w:r>
-        <w:t xml:space="preserve">e call the function </w:t>
-      </w:r>
-      <w:proofErr w:type="spellStart"/>
-      <w:r>
-        <w:rPr>
-          <w:b/>
-        </w:rPr>
-        <w:t>dispatchTakePictureIntent</w:t>
-      </w:r>
-      <w:proofErr w:type="spellEnd"/>
-      <w:r>
-        <w:t xml:space="preserve"> which does exactly what you might suspect, it dispatches the intent to take a picture using the camera.</w:t>
-      </w:r>
-      <w:r>
-        <w:t xml:space="preserve"> Before it starts the activity respective to that intent, it first checks if </w:t>
-      </w:r>
-      <w:r>
-        <w:t xml:space="preserve">there is a camera activity that is able to resolve that intent. If there is, it creates a File </w:t>
-      </w:r>
-      <w:r>
-        <w:t>object using</w:t>
-      </w:r>
-      <w:r>
-        <w:t xml:space="preserve"> the </w:t>
-      </w:r>
-      <w:proofErr w:type="spellStart"/>
-      <w:r>
-        <w:rPr>
-          <w:b/>
-        </w:rPr>
-        <w:t>createImageFile</w:t>
-      </w:r>
-      <w:proofErr w:type="spellEnd"/>
-      <w:r>
-        <w:rPr>
-          <w:b/>
-        </w:rPr>
-        <w:t xml:space="preserve"> </w:t>
-      </w:r>
-      <w:r>
-        <w:t xml:space="preserve">function, it starts the activity that uses the camera to take the picture and then it calls the </w:t>
-      </w:r>
-      <w:proofErr w:type="spellStart"/>
-      <w:r>
-        <w:rPr>
-          <w:b/>
-        </w:rPr>
-        <w:t>galleryAddPic</w:t>
-      </w:r>
-      <w:proofErr w:type="spellEnd"/>
-      <w:r>
-        <w:rPr>
-          <w:b/>
-        </w:rPr>
-        <w:t xml:space="preserve"> </w:t>
-      </w:r>
-      <w:r>
-        <w:t>that creates and</w:t>
-      </w:r>
-      <w:r>
-        <w:t xml:space="preserve"> broad</w:t>
-      </w:r>
-      <w:r>
-        <w:t xml:space="preserve">casts an intent of the </w:t>
-      </w:r>
-      <w:r>
-        <w:rPr>
-          <w:b/>
-          <w:iCs/>
-        </w:rPr>
-        <w:t>ACTION_MEDIA_SCANNER_SCAN_FILE</w:t>
-      </w:r>
-      <w:r>
-        <w:rPr>
-          <w:i/>
-          <w:iCs/>
-        </w:rPr>
-        <w:t xml:space="preserve"> </w:t>
-      </w:r>
-      <w:r>
-        <w:rPr>
-          <w:iCs/>
-        </w:rPr>
-        <w:t>type</w:t>
-      </w:r>
-      <w:r>
-        <w:rPr>
-          <w:iCs/>
-        </w:rPr>
-        <w:t>.</w:t>
-      </w:r>
-    </w:p>
-    <w:p>
-      <w:pPr>
-        <w:pStyle w:val="ListParagraph"/>
-        <w:numPr>
-          <w:ilvl w:val="0"/>
-          <w:numId w:val="2"/>
-        </w:numPr>
-      </w:pPr>
-      <w:proofErr w:type="spellStart"/>
-      <w:r>
-        <w:t>Wifi</w:t>
-      </w:r>
-      <w:proofErr w:type="spellEnd"/>
-      <w:r>
-        <w:t xml:space="preserve"> Listener:</w:t>
-      </w:r>
-    </w:p>
-    <w:p>
-      <w:pPr>
-        <w:pStyle w:val="ListParagraph"/>
-        <w:numPr>
-          <w:ilvl w:val="1"/>
-          <w:numId w:val="2"/>
-        </w:numPr>
-      </w:pPr>
-      <w:proofErr w:type="spellStart"/>
-      <w:r>
-        <w:t>Github</w:t>
-      </w:r>
-      <w:proofErr w:type="spellEnd"/>
-      <w:r>
-        <w:t xml:space="preserve"> link to </w:t>
-      </w:r>
-      <w:proofErr w:type="spellStart"/>
-      <w:r>
-        <w:t>WifiActivity</w:t>
-      </w:r>
-      <w:proofErr w:type="spellEnd"/>
-      <w:r>
-        <w:t xml:space="preserve">: </w:t>
+      <w:r>
+        <w:t xml:space="preserve">about using the camera feature and requesting the read and write permissions. </w:t>
       </w:r>
       <w:hyperlink r:id="rId9" w:history="1">
         <w:r>
           <w:rPr>
             <w:rStyle w:val="Hyperlink"/>
           </w:rPr>
-          <w:t>http://s</w:t>
+          <w:t>https://github.com/MickeyGT/Mobile-Computing---A4S2/blob/4b0f4e604de178278aecf617ad634cb939623cc5/MC/app/src/main/AndroidManifest.xml</w:t>
         </w:r>
       </w:hyperlink>
     </w:p>
@@ -813,316 +712,237 @@
         </w:numPr>
       </w:pPr>
       <w:r>
-        <w:t xml:space="preserve">We are going to showcase the </w:t>
-      </w:r>
-      <w:proofErr w:type="spellStart"/>
-      <w:r>
-        <w:t>wifi</w:t>
-      </w:r>
-      <w:proofErr w:type="spellEnd"/>
-      <w:r>
-        <w:t xml:space="preserve"> module in our app by having an activity </w:t>
-      </w:r>
-      <w:r>
-        <w:t xml:space="preserve">that checks whether or not the </w:t>
-      </w:r>
-      <w:proofErr w:type="spellStart"/>
-      <w:r>
-        <w:t>wifi</w:t>
-      </w:r>
-      <w:proofErr w:type="spellEnd"/>
-      <w:r>
-        <w:t xml:space="preserve"> is on and actually connected to a network.</w:t>
-      </w:r>
-    </w:p>
-    <w:p>
-      <w:pPr>
-        <w:pStyle w:val="ListParagraph"/>
-        <w:numPr>
-          <w:ilvl w:val="1"/>
-          <w:numId w:val="2"/>
-        </w:numPr>
-      </w:pPr>
-      <w:r>
-        <w:t xml:space="preserve">In order to do this, our activity will have a </w:t>
-      </w:r>
-      <w:proofErr w:type="spellStart"/>
-      <w:r>
-        <w:rPr>
-          <w:b/>
-        </w:rPr>
-        <w:t>textView</w:t>
-      </w:r>
-      <w:proofErr w:type="spellEnd"/>
-      <w:r>
-        <w:t xml:space="preserve"> and a </w:t>
-      </w:r>
-      <w:r>
-        <w:rPr>
-          <w:b/>
-        </w:rPr>
-        <w:t>button</w:t>
-      </w:r>
-      <w:r>
-        <w:t>. The button will act as a refresh button for the checker.</w:t>
-      </w:r>
-      <w:r>
-        <w:t xml:space="preserve"> The </w:t>
-      </w:r>
-      <w:proofErr w:type="spellStart"/>
-      <w:r>
-        <w:rPr>
-          <w:b/>
-        </w:rPr>
-        <w:t>textView</w:t>
-      </w:r>
-      <w:proofErr w:type="spellEnd"/>
-      <w:r>
-        <w:t xml:space="preserve"> will display a text saying whether or not</w:t>
-      </w:r>
-      <w:r>
-        <w:t xml:space="preserve"> the phone is connected. </w:t>
-      </w:r>
-      <w:r>
-        <w:t xml:space="preserve"> We will also run the function that </w:t>
-      </w:r>
-      <w:proofErr w:type="spellStart"/>
-      <w:r>
-        <w:t>cheks</w:t>
-      </w:r>
-      <w:proofErr w:type="spellEnd"/>
-      <w:r>
-        <w:t xml:space="preserve"> if the phone is connected when we first enter the activity.</w:t>
-      </w:r>
-    </w:p>
-    <w:p>
-      <w:pPr>
-        <w:pStyle w:val="ListParagraph"/>
-        <w:numPr>
-          <w:ilvl w:val="1"/>
-          <w:numId w:val="2"/>
-        </w:numPr>
-      </w:pPr>
-      <w:r>
-        <w:lastRenderedPageBreak/>
-        <w:t xml:space="preserve">We will create a function that </w:t>
-      </w:r>
-      <w:r>
-        <w:t xml:space="preserve">checks if the phone is connected to a </w:t>
-      </w:r>
-      <w:proofErr w:type="spellStart"/>
-      <w:r>
-        <w:t>wifi</w:t>
-      </w:r>
-      <w:proofErr w:type="spellEnd"/>
-      <w:r>
-        <w:t xml:space="preserve"> network</w:t>
-      </w:r>
-      <w:r>
-        <w:t xml:space="preserve"> and that alters the </w:t>
-      </w:r>
-      <w:proofErr w:type="spellStart"/>
-      <w:r>
-        <w:t>textView</w:t>
-      </w:r>
-      <w:proofErr w:type="spellEnd"/>
-      <w:r>
-        <w:t xml:space="preserve"> accordingly</w:t>
-      </w:r>
-      <w:r>
-        <w:t xml:space="preserve">. This function has a </w:t>
-      </w:r>
-      <w:r>
-        <w:rPr>
-          <w:b/>
-        </w:rPr>
-        <w:t>connectivity manager</w:t>
-      </w:r>
-      <w:r>
-        <w:t xml:space="preserve"> from which we can get </w:t>
-      </w:r>
-      <w:r>
-        <w:rPr>
-          <w:b/>
-        </w:rPr>
-        <w:t>the active network</w:t>
-      </w:r>
-      <w:r>
-        <w:t xml:space="preserve">. We can then check if the </w:t>
-      </w:r>
-      <w:proofErr w:type="spellStart"/>
-      <w:r>
-        <w:rPr>
-          <w:b/>
-        </w:rPr>
-        <w:t>activeNetwork</w:t>
-      </w:r>
-      <w:proofErr w:type="spellEnd"/>
-      <w:r>
-        <w:t xml:space="preserve"> is </w:t>
-      </w:r>
-      <w:r>
-        <w:rPr>
-          <w:b/>
-        </w:rPr>
-        <w:t>not null</w:t>
-      </w:r>
-      <w:r>
+        <w:t xml:space="preserve">Now, we when the user enters the </w:t>
+      </w:r>
+      <w:proofErr w:type="spellStart"/>
+      <w:r>
+        <w:rPr>
+          <w:b/>
+        </w:rPr>
+        <w:t>CameraActivity</w:t>
+      </w:r>
+      <w:proofErr w:type="spellEnd"/>
+      <w:r>
+        <w:t>, we want the camera module to open so that they could procee</w:t>
+      </w:r>
+      <w:r>
+        <w:t xml:space="preserve">d with taking a picture which would then be saved on their device. In order to accomplish this, in the </w:t>
+      </w:r>
+      <w:proofErr w:type="spellStart"/>
+      <w:r>
+        <w:rPr>
+          <w:b/>
+        </w:rPr>
+        <w:t>onCreate</w:t>
+      </w:r>
+      <w:proofErr w:type="spellEnd"/>
+      <w:r>
+        <w:t xml:space="preserve"> function of the activity, w</w:t>
+      </w:r>
+      <w:r>
+        <w:t xml:space="preserve">e call the function </w:t>
+      </w:r>
+      <w:proofErr w:type="spellStart"/>
+      <w:r>
+        <w:rPr>
+          <w:b/>
+        </w:rPr>
+        <w:t>dispatchTakePictureIntent</w:t>
+      </w:r>
+      <w:proofErr w:type="spellEnd"/>
+      <w:r>
+        <w:t xml:space="preserve"> which does exactly what you might suspect, it dispatches the intent to take a picture using the camera.</w:t>
+      </w:r>
+      <w:r>
+        <w:t xml:space="preserve"> Before it starts the activity respective to that intent, it first checks if </w:t>
+      </w:r>
+      <w:r>
+        <w:t>there is a camera activity that is able to resolve th</w:t>
+      </w:r>
+      <w:bookmarkStart w:id="0" w:name="_GoBack"/>
+      <w:bookmarkEnd w:id="0"/>
+      <w:r>
+        <w:t xml:space="preserve">at intent. If there is, it creates a File </w:t>
+      </w:r>
+      <w:r>
+        <w:t>object using</w:t>
+      </w:r>
+      <w:r>
+        <w:t xml:space="preserve"> the </w:t>
+      </w:r>
+      <w:proofErr w:type="spellStart"/>
+      <w:r>
+        <w:rPr>
+          <w:b/>
+        </w:rPr>
+        <w:t>createImageFile</w:t>
+      </w:r>
+      <w:proofErr w:type="spellEnd"/>
+      <w:r>
+        <w:rPr>
+          <w:b/>
+        </w:rPr>
         <w:t xml:space="preserve"> </w:t>
       </w:r>
       <w:r>
-        <w:t xml:space="preserve">and if the </w:t>
-      </w:r>
-      <w:proofErr w:type="spellStart"/>
-      <w:r>
-        <w:t>activeNet</w:t>
-      </w:r>
-      <w:r>
-        <w:t>work.</w:t>
-      </w:r>
-      <w:r>
-        <w:rPr>
-          <w:b/>
-        </w:rPr>
-        <w:t>isConnectedOrConnecting</w:t>
-      </w:r>
-      <w:proofErr w:type="spellEnd"/>
-      <w:r>
-        <w:t xml:space="preserve"> and if the </w:t>
-      </w:r>
-      <w:proofErr w:type="spellStart"/>
-      <w:r>
-        <w:t>activeNetwork</w:t>
-      </w:r>
-      <w:proofErr w:type="spellEnd"/>
-      <w:r>
-        <w:t xml:space="preserve"> is of the </w:t>
-      </w:r>
-      <w:proofErr w:type="spellStart"/>
-      <w:r>
-        <w:rPr>
-          <w:b/>
-        </w:rPr>
+        <w:t xml:space="preserve">function, it starts the activity that uses the camera to take the picture and then it calls the </w:t>
+      </w:r>
+      <w:proofErr w:type="spellStart"/>
+      <w:r>
+        <w:rPr>
+          <w:b/>
+        </w:rPr>
+        <w:t>galleryAddPic</w:t>
+      </w:r>
+      <w:proofErr w:type="spellEnd"/>
+      <w:r>
+        <w:rPr>
+          <w:b/>
+        </w:rPr>
+        <w:t xml:space="preserve"> </w:t>
+      </w:r>
+      <w:r>
+        <w:t>that creates and</w:t>
+      </w:r>
+      <w:r>
+        <w:t xml:space="preserve"> broad</w:t>
+      </w:r>
+      <w:r>
+        <w:t xml:space="preserve">casts an intent of the </w:t>
+      </w:r>
+      <w:r>
+        <w:rPr>
+          <w:b/>
+          <w:iCs/>
+        </w:rPr>
+        <w:t>ACTION_MEDIA_SCANNER_SCAN_FILE</w:t>
+      </w:r>
+      <w:r>
+        <w:rPr>
+          <w:i/>
+          <w:iCs/>
+        </w:rPr>
+        <w:t xml:space="preserve"> </w:t>
+      </w:r>
+      <w:r>
+        <w:rPr>
+          <w:iCs/>
+        </w:rPr>
+        <w:t>type</w:t>
+      </w:r>
+      <w:r>
+        <w:rPr>
+          <w:iCs/>
+        </w:rPr>
+        <w:t>.</w:t>
+      </w:r>
+    </w:p>
+    <w:p>
+      <w:pPr>
+        <w:pStyle w:val="ListParagraph"/>
+        <w:numPr>
+          <w:ilvl w:val="1"/>
+          <w:numId w:val="2"/>
+        </w:numPr>
+      </w:pPr>
+      <w:r>
+        <w:rPr>
+          <w:noProof/>
+        </w:rPr>
+        <w:drawing>
+          <wp:inline distT="0" distB="0" distL="0" distR="0">
+            <wp:extent cx="1786955" cy="3673350"/>
+            <wp:effectExtent l="0" t="0" r="3810" b="3810"/>
+            <wp:docPr id="3" name="Picture 3" descr="C:\Users\Visiting\Desktop\android ss\Screenshot_20190406-214725_Camera.jpg"/>
+            <wp:cNvGraphicFramePr>
+              <a:graphicFrameLocks xmlns:a="http://schemas.openxmlformats.org/drawingml/2006/main" noChangeAspect="1"/>
+            </wp:cNvGraphicFramePr>
+            <a:graphic xmlns:a="http://schemas.openxmlformats.org/drawingml/2006/main">
+              <a:graphicData uri="http://schemas.openxmlformats.org/drawingml/2006/picture">
+                <pic:pic xmlns:pic="http://schemas.openxmlformats.org/drawingml/2006/picture">
+                  <pic:nvPicPr>
+                    <pic:cNvPr id="0" name="Picture 4" descr="C:\Users\Visiting\Desktop\android ss\Screenshot_20190406-214725_Camera.jpg"/>
+                    <pic:cNvPicPr>
+                      <a:picLocks noChangeAspect="1" noChangeArrowheads="1"/>
+                    </pic:cNvPicPr>
+                  </pic:nvPicPr>
+                  <pic:blipFill>
+                    <a:blip r:embed="rId10" cstate="print">
+                      <a:extLst>
+                        <a:ext uri="{28A0092B-C50C-407E-A947-70E740481C1C}">
+                          <a14:useLocalDpi xmlns:a14="http://schemas.microsoft.com/office/drawing/2010/main" val="0"/>
+                        </a:ext>
+                      </a:extLst>
+                    </a:blip>
+                    <a:srcRect/>
+                    <a:stretch>
+                      <a:fillRect/>
+                    </a:stretch>
+                  </pic:blipFill>
+                  <pic:spPr bwMode="auto">
+                    <a:xfrm>
+                      <a:off x="0" y="0"/>
+                      <a:ext cx="1789685" cy="3678963"/>
+                    </a:xfrm>
+                    <a:prstGeom prst="rect">
+                      <a:avLst/>
+                    </a:prstGeom>
+                    <a:noFill/>
+                    <a:ln>
+                      <a:noFill/>
+                    </a:ln>
+                  </pic:spPr>
+                </pic:pic>
+              </a:graphicData>
+            </a:graphic>
+          </wp:inline>
+        </w:drawing>
+      </w:r>
+      <w:r>
+        <w:t xml:space="preserve">     </w:t>
+      </w:r>
+      <w:r>
+        <w:pict>
+          <v:shapetype id="_x0000_t75" coordsize="21600,21600" o:spt="75" o:preferrelative="t" path="m@4@5l@4@11@9@11@9@5xe" filled="f" stroked="f">
+            <v:stroke joinstyle="miter"/>
+            <v:formulas>
+              <v:f eqn="if lineDrawn pixelLineWidth 0"/>
+              <v:f eqn="sum @0 1 0"/>
+              <v:f eqn="sum 0 0 @1"/>
+              <v:f eqn="prod @2 1 2"/>
+              <v:f eqn="prod @3 21600 pixelWidth"/>
+              <v:f eqn="prod @3 21600 pixelHeight"/>
+              <v:f eqn="sum @0 0 1"/>
+              <v:f eqn="prod @6 1 2"/>
+              <v:f eqn="prod @7 21600 pixelWidth"/>
+              <v:f eqn="sum @8 21600 0"/>
+              <v:f eqn="prod @7 21600 pixelHeight"/>
+              <v:f eqn="sum @10 21600 0"/>
+            </v:formulas>
+            <v:path o:extrusionok="f" gradientshapeok="t" o:connecttype="rect"/>
+            <o:lock v:ext="edit" aspectratio="t"/>
+          </v:shapetype>
+          <v:shape id="_x0000_i1030" type="#_x0000_t75" style="width:141.35pt;height:290.95pt">
+            <v:imagedata r:id="rId11" o:title="Screenshot_20190406-214932_My Files"/>
+          </v:shape>
+        </w:pict>
+      </w:r>
+    </w:p>
+    <w:p>
+      <w:pPr>
+        <w:pStyle w:val="ListParagraph"/>
+        <w:numPr>
+          <w:ilvl w:val="0"/>
+          <w:numId w:val="2"/>
+        </w:numPr>
+      </w:pPr>
+      <w:proofErr w:type="spellStart"/>
+      <w:r>
         <w:t>Wifi</w:t>
       </w:r>
       <w:proofErr w:type="spellEnd"/>
       <w:r>
-        <w:rPr>
-          <w:b/>
-        </w:rPr>
-        <w:t xml:space="preserve"> type</w:t>
-      </w:r>
-      <w:r>
-        <w:rPr>
-          <w:b/>
-        </w:rPr>
-        <w:t xml:space="preserve"> </w:t>
-      </w:r>
-      <w:r>
-        <w:t>(</w:t>
-      </w:r>
-      <w:r>
-        <w:t>see lines 39-41</w:t>
-      </w:r>
-      <w:r>
-        <w:t>).</w:t>
-      </w:r>
-    </w:p>
-    <w:p>
-      <w:pPr>
-        <w:pStyle w:val="ListParagraph"/>
-        <w:numPr>
-          <w:ilvl w:val="1"/>
-          <w:numId w:val="2"/>
-        </w:numPr>
-      </w:pPr>
-      <w:r>
-        <w:t xml:space="preserve">After we do the above check, if it is </w:t>
-      </w:r>
-      <w:r>
-        <w:rPr>
-          <w:b/>
-        </w:rPr>
-        <w:t>true</w:t>
-      </w:r>
-      <w:r>
-        <w:t xml:space="preserve"> then we modify the content of the </w:t>
-      </w:r>
-      <w:proofErr w:type="spellStart"/>
-      <w:r>
-        <w:t>textView</w:t>
-      </w:r>
-      <w:proofErr w:type="spellEnd"/>
-      <w:r>
-        <w:t xml:space="preserve"> to reflect that and change the color of the text to </w:t>
-      </w:r>
-      <w:r>
-        <w:rPr>
-          <w:b/>
-        </w:rPr>
-        <w:t>green</w:t>
-      </w:r>
-      <w:r>
-        <w:t xml:space="preserve">. If the above condition is </w:t>
-      </w:r>
-      <w:r>
-        <w:rPr>
-          <w:b/>
-        </w:rPr>
-        <w:t>false</w:t>
-      </w:r>
-      <w:r>
-        <w:t xml:space="preserve">, we modify the text to reflect the fact that the phone is not connected and change the </w:t>
-      </w:r>
-      <w:r>
-        <w:rPr>
-          <w:b/>
-        </w:rPr>
-        <w:t>color</w:t>
-      </w:r>
-      <w:r>
-        <w:t xml:space="preserve"> of the </w:t>
-      </w:r>
-      <w:proofErr w:type="spellStart"/>
-      <w:r>
-        <w:t>textView</w:t>
-      </w:r>
-      <w:proofErr w:type="spellEnd"/>
-      <w:r>
-        <w:t xml:space="preserve"> to </w:t>
-      </w:r>
-      <w:r>
-        <w:rPr>
-          <w:b/>
-        </w:rPr>
-        <w:t>red</w:t>
-      </w:r>
-      <w:r>
-        <w:t>.</w:t>
-      </w:r>
-    </w:p>
-    <w:p>
-      <w:pPr>
-        <w:pStyle w:val="ListParagraph"/>
-        <w:numPr>
-          <w:ilvl w:val="0"/>
-          <w:numId w:val="2"/>
-        </w:numPr>
-      </w:pPr>
-      <w:r>
-        <w:t>Notifications:</w:t>
-      </w:r>
-    </w:p>
-    <w:p>
-      <w:pPr>
-        <w:pStyle w:val="ListParagraph"/>
-        <w:numPr>
-          <w:ilvl w:val="0"/>
-          <w:numId w:val="2"/>
-        </w:numPr>
-      </w:pPr>
-      <w:r>
-        <w:t>Maps and Directions:</w:t>
+        <w:t xml:space="preserve"> Listener:</w:t>
       </w:r>
     </w:p>
     <w:p>
@@ -1143,18 +963,18 @@
       </w:r>
       <w:proofErr w:type="spellStart"/>
       <w:r>
-        <w:t>MapsActivity</w:t>
+        <w:t>WifiActivity</w:t>
       </w:r>
       <w:proofErr w:type="spellEnd"/>
       <w:r>
         <w:t xml:space="preserve">: </w:t>
       </w:r>
-      <w:hyperlink r:id="rId10" w:history="1">
+      <w:hyperlink r:id="rId12" w:history="1">
         <w:r>
           <w:rPr>
             <w:rStyle w:val="Hyperlink"/>
           </w:rPr>
-          <w:t>http://maps</w:t>
+          <w:t>https://github.com/MickeyGT/Mobile-Computing---A4S2/blob/master/MC/app/src/main/java/com/example/mc/WifiNotificationActivity.java</w:t>
         </w:r>
       </w:hyperlink>
     </w:p>
@@ -1166,6 +986,700 @@
           <w:numId w:val="2"/>
         </w:numPr>
       </w:pPr>
+      <w:r>
+        <w:lastRenderedPageBreak/>
+        <w:t xml:space="preserve">We are going to showcase the </w:t>
+      </w:r>
+      <w:proofErr w:type="spellStart"/>
+      <w:r>
+        <w:t>wifi</w:t>
+      </w:r>
+      <w:proofErr w:type="spellEnd"/>
+      <w:r>
+        <w:t xml:space="preserve"> module in our app by having an activity </w:t>
+      </w:r>
+      <w:r>
+        <w:t xml:space="preserve">that checks whether or not the </w:t>
+      </w:r>
+      <w:proofErr w:type="spellStart"/>
+      <w:r>
+        <w:t>wifi</w:t>
+      </w:r>
+      <w:proofErr w:type="spellEnd"/>
+      <w:r>
+        <w:t xml:space="preserve"> is on and actually connected to a network.</w:t>
+      </w:r>
+    </w:p>
+    <w:p>
+      <w:pPr>
+        <w:pStyle w:val="ListParagraph"/>
+        <w:numPr>
+          <w:ilvl w:val="1"/>
+          <w:numId w:val="2"/>
+        </w:numPr>
+      </w:pPr>
+      <w:r>
+        <w:t xml:space="preserve">In order to do this, our activity will have a </w:t>
+      </w:r>
+      <w:proofErr w:type="spellStart"/>
+      <w:r>
+        <w:rPr>
+          <w:b/>
+        </w:rPr>
+        <w:t>textView</w:t>
+      </w:r>
+      <w:proofErr w:type="spellEnd"/>
+      <w:r>
+        <w:t xml:space="preserve"> and a </w:t>
+      </w:r>
+      <w:r>
+        <w:rPr>
+          <w:b/>
+        </w:rPr>
+        <w:t>button</w:t>
+      </w:r>
+      <w:r>
+        <w:t>. The button will act as a refresh button for the checker.</w:t>
+      </w:r>
+      <w:r>
+        <w:t xml:space="preserve"> The </w:t>
+      </w:r>
+      <w:proofErr w:type="spellStart"/>
+      <w:r>
+        <w:rPr>
+          <w:b/>
+        </w:rPr>
+        <w:t>textView</w:t>
+      </w:r>
+      <w:proofErr w:type="spellEnd"/>
+      <w:r>
+        <w:t xml:space="preserve"> will display a text saying whether or not</w:t>
+      </w:r>
+      <w:r>
+        <w:t xml:space="preserve"> the phone is connected. </w:t>
+      </w:r>
+      <w:r>
+        <w:t xml:space="preserve"> We will also run the function that che</w:t>
+      </w:r>
+      <w:r>
+        <w:t>c</w:t>
+      </w:r>
+      <w:r>
+        <w:t>ks if the phone is connected when we first enter the activity.</w:t>
+      </w:r>
+    </w:p>
+    <w:p>
+      <w:pPr>
+        <w:pStyle w:val="ListParagraph"/>
+        <w:numPr>
+          <w:ilvl w:val="1"/>
+          <w:numId w:val="2"/>
+        </w:numPr>
+      </w:pPr>
+      <w:r>
+        <w:t xml:space="preserve">We will create a function that </w:t>
+      </w:r>
+      <w:r>
+        <w:t xml:space="preserve">checks if the phone is connected to a </w:t>
+      </w:r>
+      <w:proofErr w:type="spellStart"/>
+      <w:r>
+        <w:t>wifi</w:t>
+      </w:r>
+      <w:proofErr w:type="spellEnd"/>
+      <w:r>
+        <w:t xml:space="preserve"> network</w:t>
+      </w:r>
+      <w:r>
+        <w:t xml:space="preserve"> and that alters the </w:t>
+      </w:r>
+      <w:proofErr w:type="spellStart"/>
+      <w:r>
+        <w:rPr>
+          <w:b/>
+        </w:rPr>
+        <w:t>textView</w:t>
+      </w:r>
+      <w:proofErr w:type="spellEnd"/>
+      <w:r>
+        <w:t xml:space="preserve"> accordingly</w:t>
+      </w:r>
+      <w:r>
+        <w:t xml:space="preserve">. This function has a </w:t>
+      </w:r>
+      <w:r>
+        <w:rPr>
+          <w:b/>
+        </w:rPr>
+        <w:t>connectivity manager</w:t>
+      </w:r>
+      <w:r>
+        <w:t xml:space="preserve"> from which we can get </w:t>
+      </w:r>
+      <w:r>
+        <w:rPr>
+          <w:b/>
+        </w:rPr>
+        <w:t>the active network</w:t>
+      </w:r>
+      <w:r>
+        <w:t xml:space="preserve">. We can then check if the </w:t>
+      </w:r>
+      <w:proofErr w:type="spellStart"/>
+      <w:r>
+        <w:rPr>
+          <w:b/>
+        </w:rPr>
+        <w:t>activeNetwork</w:t>
+      </w:r>
+      <w:proofErr w:type="spellEnd"/>
+      <w:r>
+        <w:t xml:space="preserve"> is </w:t>
+      </w:r>
+      <w:r>
+        <w:rPr>
+          <w:b/>
+        </w:rPr>
+        <w:t>not null</w:t>
+      </w:r>
+      <w:r>
+        <w:t xml:space="preserve"> </w:t>
+      </w:r>
+      <w:r>
+        <w:t xml:space="preserve">and if the </w:t>
+      </w:r>
+      <w:proofErr w:type="spellStart"/>
+      <w:r>
+        <w:t>activeNet</w:t>
+      </w:r>
+      <w:r>
+        <w:t>work.</w:t>
+      </w:r>
+      <w:r>
+        <w:rPr>
+          <w:b/>
+        </w:rPr>
+        <w:t>isConnectedOrConnecting</w:t>
+      </w:r>
+      <w:proofErr w:type="spellEnd"/>
+      <w:r>
+        <w:t xml:space="preserve"> and if the </w:t>
+      </w:r>
+      <w:proofErr w:type="spellStart"/>
+      <w:r>
+        <w:t>activeNetwork</w:t>
+      </w:r>
+      <w:proofErr w:type="spellEnd"/>
+      <w:r>
+        <w:t xml:space="preserve"> is of the </w:t>
+      </w:r>
+      <w:proofErr w:type="spellStart"/>
+      <w:r>
+        <w:rPr>
+          <w:b/>
+        </w:rPr>
+        <w:t>Wifi</w:t>
+      </w:r>
+      <w:proofErr w:type="spellEnd"/>
+      <w:r>
+        <w:rPr>
+          <w:b/>
+        </w:rPr>
+        <w:t xml:space="preserve"> type</w:t>
+      </w:r>
+      <w:r>
+        <w:rPr>
+          <w:b/>
+        </w:rPr>
+        <w:t xml:space="preserve"> </w:t>
+      </w:r>
+      <w:r>
+        <w:t>(</w:t>
+      </w:r>
+      <w:r>
+        <w:t>see lines 39-41</w:t>
+      </w:r>
+      <w:r>
+        <w:t>).</w:t>
+      </w:r>
+    </w:p>
+    <w:p>
+      <w:pPr>
+        <w:pStyle w:val="ListParagraph"/>
+        <w:numPr>
+          <w:ilvl w:val="1"/>
+          <w:numId w:val="2"/>
+        </w:numPr>
+      </w:pPr>
+      <w:r>
+        <w:t xml:space="preserve">After we do the above check, if it is </w:t>
+      </w:r>
+      <w:r>
+        <w:rPr>
+          <w:b/>
+        </w:rPr>
+        <w:t>true</w:t>
+      </w:r>
+      <w:r>
+        <w:t xml:space="preserve"> then we modify the content of the </w:t>
+      </w:r>
+      <w:proofErr w:type="spellStart"/>
+      <w:r>
+        <w:t>textView</w:t>
+      </w:r>
+      <w:proofErr w:type="spellEnd"/>
+      <w:r>
+        <w:t xml:space="preserve"> to reflect that and change the color of the text to </w:t>
+      </w:r>
+      <w:r>
+        <w:rPr>
+          <w:b/>
+        </w:rPr>
+        <w:t>green</w:t>
+      </w:r>
+      <w:r>
+        <w:t xml:space="preserve">. If the above condition is </w:t>
+      </w:r>
+      <w:r>
+        <w:rPr>
+          <w:b/>
+        </w:rPr>
+        <w:t>false</w:t>
+      </w:r>
+      <w:r>
+        <w:t xml:space="preserve">, we modify the text to reflect the fact that the phone is not connected and change the </w:t>
+      </w:r>
+      <w:r>
+        <w:rPr>
+          <w:b/>
+        </w:rPr>
+        <w:t>color</w:t>
+      </w:r>
+      <w:r>
+        <w:t xml:space="preserve"> of the </w:t>
+      </w:r>
+      <w:proofErr w:type="spellStart"/>
+      <w:r>
+        <w:t>textView</w:t>
+      </w:r>
+      <w:proofErr w:type="spellEnd"/>
+      <w:r>
+        <w:t xml:space="preserve"> to </w:t>
+      </w:r>
+      <w:r>
+        <w:rPr>
+          <w:b/>
+        </w:rPr>
+        <w:t>red</w:t>
+      </w:r>
+      <w:r>
+        <w:t>.</w:t>
+      </w:r>
+    </w:p>
+    <w:p>
+      <w:pPr>
+        <w:pStyle w:val="ListParagraph"/>
+        <w:numPr>
+          <w:ilvl w:val="1"/>
+          <w:numId w:val="2"/>
+        </w:numPr>
+      </w:pPr>
+      <w:r>
+        <w:pict>
+          <v:shape id="_x0000_i1027" type="#_x0000_t75" style="width:162.5pt;height:335.25pt">
+            <v:imagedata r:id="rId13" o:title="Screenshot_20190411-172202_Mobile Computing"/>
+          </v:shape>
+        </w:pict>
+      </w:r>
+      <w:r>
+        <w:t xml:space="preserve">           </w:t>
+      </w:r>
+      <w:r>
+        <w:pict>
+          <v:shape id="_x0000_i1028" type="#_x0000_t75" style="width:163.15pt;height:335.25pt">
+            <v:imagedata r:id="rId14" o:title="Screenshot_20190406-214659_Mobile Computing"/>
+          </v:shape>
+        </w:pict>
+      </w:r>
+    </w:p>
+    <w:p>
+      <w:pPr>
+        <w:pStyle w:val="ListParagraph"/>
+        <w:numPr>
+          <w:ilvl w:val="0"/>
+          <w:numId w:val="2"/>
+        </w:numPr>
+      </w:pPr>
+      <w:r>
+        <w:t>Notifications:</w:t>
+      </w:r>
+    </w:p>
+    <w:p>
+      <w:pPr>
+        <w:pStyle w:val="ListParagraph"/>
+        <w:numPr>
+          <w:ilvl w:val="1"/>
+          <w:numId w:val="2"/>
+        </w:numPr>
+      </w:pPr>
+      <w:proofErr w:type="spellStart"/>
+      <w:r>
+        <w:t>Github</w:t>
+      </w:r>
+      <w:proofErr w:type="spellEnd"/>
+      <w:r>
+        <w:t xml:space="preserve"> link to the service responsible for firebase notifications: </w:t>
+      </w:r>
+      <w:hyperlink r:id="rId15" w:history="1">
+        <w:r>
+          <w:rPr>
+            <w:rStyle w:val="Hyperlink"/>
+          </w:rPr>
+          <w:t>https://github.com/MickeyGT/Mobile-Computing---A4S2/blob/master/MC/app/src/main/java/com/example/mc/MyFirebaseMessagingService.java</w:t>
+        </w:r>
+      </w:hyperlink>
+    </w:p>
+    <w:p>
+      <w:pPr>
+        <w:pStyle w:val="ListParagraph"/>
+        <w:numPr>
+          <w:ilvl w:val="1"/>
+          <w:numId w:val="2"/>
+        </w:numPr>
+      </w:pPr>
+      <w:r>
+        <w:lastRenderedPageBreak/>
+        <w:t xml:space="preserve">In order to send a notification using </w:t>
+      </w:r>
+      <w:r>
+        <w:rPr>
+          <w:b/>
+        </w:rPr>
+        <w:t>firebase</w:t>
+      </w:r>
+      <w:r>
+        <w:t>, we need to configure a notification from the Cloud Messaging website.</w:t>
+      </w:r>
+    </w:p>
+    <w:p>
+      <w:pPr>
+        <w:pStyle w:val="ListParagraph"/>
+        <w:numPr>
+          <w:ilvl w:val="1"/>
+          <w:numId w:val="2"/>
+        </w:numPr>
+      </w:pPr>
+      <w:r>
+        <w:pict>
+          <v:shape id="_x0000_i1026" type="#_x0000_t75" style="width:441.25pt;height:247.05pt">
+            <v:imagedata r:id="rId16" o:title="Notification"/>
+          </v:shape>
+        </w:pict>
+      </w:r>
+    </w:p>
+    <w:p>
+      <w:pPr>
+        <w:pStyle w:val="ListParagraph"/>
+        <w:numPr>
+          <w:ilvl w:val="1"/>
+          <w:numId w:val="2"/>
+        </w:numPr>
+      </w:pPr>
+      <w:r>
+        <w:t>Now, i</w:t>
+      </w:r>
+      <w:r>
+        <w:t xml:space="preserve">n order for us to receive notifications, our app needs to have </w:t>
+      </w:r>
+      <w:r>
+        <w:rPr>
+          <w:b/>
+        </w:rPr>
+        <w:t>firebase</w:t>
+      </w:r>
+      <w:r>
+        <w:t xml:space="preserve"> added to it. Once we did that</w:t>
+      </w:r>
+      <w:r>
+        <w:t xml:space="preserve"> using this tutorial </w:t>
+      </w:r>
+      <w:hyperlink r:id="rId17" w:history="1">
+        <w:r>
+          <w:rPr>
+            <w:rStyle w:val="Hyperlink"/>
+          </w:rPr>
+          <w:t>https://firebase.google.com/docs/android/setup</w:t>
+        </w:r>
+      </w:hyperlink>
+      <w:r>
+        <w:t xml:space="preserve">, we needed to have a </w:t>
+      </w:r>
+      <w:r>
+        <w:rPr>
+          <w:b/>
+        </w:rPr>
+        <w:t>servic</w:t>
+      </w:r>
+      <w:r>
+        <w:rPr>
+          <w:b/>
+        </w:rPr>
+        <w:t>e</w:t>
+      </w:r>
+      <w:r>
+        <w:t xml:space="preserve"> that listens for notifications coming from the </w:t>
+      </w:r>
+      <w:r>
+        <w:rPr>
+          <w:b/>
+        </w:rPr>
+        <w:t>firebase web service</w:t>
+      </w:r>
+      <w:r>
+        <w:t>.</w:t>
+      </w:r>
+    </w:p>
+    <w:p>
+      <w:pPr>
+        <w:pStyle w:val="ListParagraph"/>
+        <w:numPr>
+          <w:ilvl w:val="1"/>
+          <w:numId w:val="2"/>
+        </w:numPr>
+      </w:pPr>
+      <w:r>
+        <w:t xml:space="preserve">This </w:t>
+      </w:r>
+      <w:r>
+        <w:rPr>
+          <w:b/>
+        </w:rPr>
+        <w:t>service</w:t>
+      </w:r>
+      <w:r>
+        <w:t xml:space="preserve"> needed to override the </w:t>
+      </w:r>
+      <w:proofErr w:type="spellStart"/>
+      <w:r>
+        <w:rPr>
+          <w:b/>
+        </w:rPr>
+        <w:t>onMessageReceived</w:t>
+      </w:r>
+      <w:proofErr w:type="spellEnd"/>
+      <w:r>
+        <w:t xml:space="preserve"> function and create a notification using the text from the </w:t>
+      </w:r>
+      <w:r>
+        <w:rPr>
+          <w:b/>
+        </w:rPr>
+        <w:t>message</w:t>
+      </w:r>
+      <w:r>
+        <w:t xml:space="preserve">. In this function, we </w:t>
+      </w:r>
+      <w:r>
+        <w:t xml:space="preserve">create the notification channel using the </w:t>
+      </w:r>
+      <w:proofErr w:type="spellStart"/>
+      <w:r>
+        <w:rPr>
+          <w:b/>
+        </w:rPr>
+        <w:t>createNotificationChannel</w:t>
+      </w:r>
+      <w:proofErr w:type="spellEnd"/>
+      <w:r>
+        <w:t xml:space="preserve"> function </w:t>
+      </w:r>
+      <w:r>
+        <w:t>and then build a notification using the text retrieved from the message. We then show the notification to the user.</w:t>
+      </w:r>
+    </w:p>
+    <w:p>
+      <w:pPr>
+        <w:pStyle w:val="ListParagraph"/>
+        <w:numPr>
+          <w:ilvl w:val="1"/>
+          <w:numId w:val="2"/>
+        </w:numPr>
+      </w:pPr>
+      <w:r>
+        <w:pict>
+          <v:shape id="_x0000_i1025" type="#_x0000_t75" style="width:114.6pt;height:235.15pt">
+            <v:imagedata r:id="rId18" o:title="Screenshot_20190412-154321_Mobile Computing"/>
+          </v:shape>
+        </w:pict>
+      </w:r>
+    </w:p>
+    <w:p>
+      <w:pPr>
+        <w:pStyle w:val="ListParagraph"/>
+        <w:numPr>
+          <w:ilvl w:val="0"/>
+          <w:numId w:val="2"/>
+        </w:numPr>
+      </w:pPr>
+      <w:r>
+        <w:lastRenderedPageBreak/>
+        <w:t>Maps and Directions:</w:t>
+      </w:r>
+    </w:p>
+    <w:p>
+      <w:pPr>
+        <w:pStyle w:val="ListParagraph"/>
+        <w:numPr>
+          <w:ilvl w:val="1"/>
+          <w:numId w:val="2"/>
+        </w:numPr>
+      </w:pPr>
+      <w:proofErr w:type="spellStart"/>
+      <w:r>
+        <w:t>Github</w:t>
+      </w:r>
+      <w:proofErr w:type="spellEnd"/>
+      <w:r>
+        <w:t xml:space="preserve"> link to </w:t>
+      </w:r>
+      <w:proofErr w:type="spellStart"/>
+      <w:r>
+        <w:t>MapsActivity</w:t>
+      </w:r>
+      <w:proofErr w:type="spellEnd"/>
+      <w:r>
+        <w:t xml:space="preserve">: </w:t>
+      </w:r>
+      <w:hyperlink r:id="rId19" w:history="1">
+        <w:r>
+          <w:rPr>
+            <w:rStyle w:val="Hyperlink"/>
+          </w:rPr>
+          <w:t>https://github.com/MickeyGT/Mobile-Computing---A4S2/blob/master/MC/app/src/main/java/com/example/mc/MapsActivity.java</w:t>
+        </w:r>
+      </w:hyperlink>
+    </w:p>
+    <w:p>
+      <w:pPr>
+        <w:pStyle w:val="ListParagraph"/>
+        <w:numPr>
+          <w:ilvl w:val="1"/>
+          <w:numId w:val="2"/>
+        </w:numPr>
+      </w:pPr>
+      <w:r>
+        <w:t xml:space="preserve">Configuring and setting up the </w:t>
+      </w:r>
+      <w:proofErr w:type="spellStart"/>
+      <w:r>
+        <w:rPr>
+          <w:b/>
+        </w:rPr>
+        <w:t>MapsActivity</w:t>
+      </w:r>
+      <w:proofErr w:type="spellEnd"/>
+      <w:r>
+        <w:t xml:space="preserve"> was quite simple since Google has made </w:t>
+      </w:r>
+      <w:r>
+        <w:t xml:space="preserve">it very easy to import a new Activity that contains </w:t>
+      </w:r>
+      <w:r>
+        <w:rPr>
+          <w:b/>
+        </w:rPr>
+        <w:t>Google</w:t>
+      </w:r>
+      <w:r>
+        <w:t xml:space="preserve"> </w:t>
+      </w:r>
+      <w:r>
+        <w:rPr>
+          <w:b/>
+        </w:rPr>
+        <w:t>Maps</w:t>
+      </w:r>
+      <w:r>
+        <w:t xml:space="preserve">. I’ve followed this tutorial: </w:t>
+      </w:r>
+      <w:hyperlink r:id="rId20" w:history="1">
+        <w:r>
+          <w:rPr>
+            <w:rStyle w:val="Hyperlink"/>
+          </w:rPr>
+          <w:t>https://developers.google.com/maps/documentation/android-sdk/start</w:t>
+        </w:r>
+      </w:hyperlink>
+    </w:p>
+    <w:p>
+      <w:pPr>
+        <w:pStyle w:val="ListParagraph"/>
+        <w:numPr>
+          <w:ilvl w:val="1"/>
+          <w:numId w:val="2"/>
+        </w:numPr>
+      </w:pPr>
+      <w:r>
+        <w:t xml:space="preserve"> From there, adding a new marker is very easy since all we have to do is create a </w:t>
+      </w:r>
+      <w:proofErr w:type="spellStart"/>
+      <w:r>
+        <w:rPr>
+          <w:b/>
+        </w:rPr>
+        <w:t>LatLng</w:t>
+      </w:r>
+      <w:proofErr w:type="spellEnd"/>
+      <w:r>
+        <w:t xml:space="preserve"> object with the coordinates of the place we want to mark and then add a marker to the map with that position using the </w:t>
+      </w:r>
+      <w:proofErr w:type="spellStart"/>
+      <w:r>
+        <w:rPr>
+          <w:b/>
+        </w:rPr>
+        <w:t>addMarker</w:t>
+      </w:r>
+      <w:proofErr w:type="spellEnd"/>
+      <w:r>
+        <w:t xml:space="preserve"> function and then we tell</w:t>
+      </w:r>
+      <w:r>
+        <w:t xml:space="preserve"> the camera to move to that position when the map is first launched</w:t>
+      </w:r>
+      <w:r>
+        <w:t xml:space="preserve"> using the </w:t>
+      </w:r>
+      <w:proofErr w:type="spellStart"/>
+      <w:r>
+        <w:rPr>
+          <w:b/>
+        </w:rPr>
+        <w:t>moveCamera</w:t>
+      </w:r>
+      <w:proofErr w:type="spellEnd"/>
+      <w:r>
+        <w:t xml:space="preserve"> function</w:t>
+      </w:r>
+      <w:r>
+        <w:t>.</w:t>
+      </w:r>
+    </w:p>
+    <w:p>
+      <w:pPr>
+        <w:pStyle w:val="ListParagraph"/>
+        <w:numPr>
+          <w:ilvl w:val="1"/>
+          <w:numId w:val="2"/>
+        </w:numPr>
+      </w:pPr>
+      <w:r>
+        <w:pict>
+          <v:shape id="_x0000_i1029" type="#_x0000_t75" style="width:136.75pt;height:280.75pt">
+            <v:imagedata r:id="rId21" o:title="Screenshot_20190412-161306_Mobile Computing"/>
+          </v:shape>
+        </w:pict>
+      </w:r>
     </w:p>
     <w:sectPr>
       <w:pgSz w:w="12240" w:h="15840"/>

</xml_diff>